<commit_message>
groupPic for readme, retrospectives, readme
groupPic for readme, retrospectives, readme
</commit_message>
<xml_diff>
--- a/retrospectivesDraft.docx
+++ b/retrospectivesDraft.docx
@@ -35,17 +35,7 @@
           <w:sz w:val="22"/>
           <w:szCs w:val="22"/>
         </w:rPr>
-        <w:t>Wat hebben we goed gedaa</w:t>
-      </w:r>
-      <w:r>
-        <w:rPr>
-          <w:i/>
-          <w:iCs/>
-          <w:color w:val="585858"/>
-          <w:sz w:val="22"/>
-          <w:szCs w:val="22"/>
-        </w:rPr>
-        <w:t>n?</w:t>
+        <w:t>Wat hebben we goed gedaan?</w:t>
       </w:r>
     </w:p>
     <w:p>
@@ -1437,167 +1427,381 @@
         </w:rPr>
         <w:t xml:space="preserve"> toch</w:t>
       </w:r>
+      <w:r>
+        <w:rPr>
+          <w:sz w:val="24"/>
+        </w:rPr>
+        <w:t xml:space="preserve">, de één wat minder dan de andere, was wat zelfstudie vereist. JAVA connectie met SQL is voor de meesten van ons geen natuurlijk gegeven. </w:t>
+      </w:r>
+    </w:p>
+    <w:p>
+      <w:pPr>
+        <w:rPr>
+          <w:sz w:val="24"/>
+        </w:rPr>
+      </w:pPr>
+      <w:r>
+        <w:rPr>
+          <w:sz w:val="24"/>
+        </w:rPr>
+        <w:t xml:space="preserve">Gestructureerd werken was niet alleen aangewezen, maar simpelweg een must. Want het wordt nu wel echt gemakkelijk voor de niet in het </w:t>
+      </w:r>
+      <w:proofErr w:type="spellStart"/>
+      <w:r>
+        <w:rPr>
+          <w:i/>
+          <w:sz w:val="24"/>
+        </w:rPr>
+        <w:t>Javanees</w:t>
+      </w:r>
+      <w:proofErr w:type="spellEnd"/>
+      <w:r>
+        <w:rPr>
+          <w:rStyle w:val="Voetnootmarkering"/>
+          <w:i/>
+          <w:sz w:val="24"/>
+        </w:rPr>
+        <w:footnoteReference w:id="3"/>
+      </w:r>
+      <w:r>
+        <w:rPr>
+          <w:sz w:val="24"/>
+        </w:rPr>
+        <w:t xml:space="preserve"> onderrichte leek zich te verliezen in het doolhof der klassen dat uiteindelijk </w:t>
+      </w:r>
+      <w:proofErr w:type="spellStart"/>
+      <w:r>
+        <w:rPr>
+          <w:i/>
+          <w:sz w:val="24"/>
+        </w:rPr>
+        <w:t>Howeststone</w:t>
+      </w:r>
+      <w:proofErr w:type="spellEnd"/>
+      <w:r>
+        <w:rPr>
+          <w:sz w:val="24"/>
+        </w:rPr>
+        <w:t xml:space="preserve"> dient te worden. </w:t>
+      </w:r>
+    </w:p>
+    <w:p>
+      <w:pPr>
+        <w:rPr>
+          <w:sz w:val="24"/>
+        </w:rPr>
+      </w:pPr>
+      <w:r>
+        <w:rPr>
+          <w:i/>
+          <w:sz w:val="24"/>
+        </w:rPr>
+        <w:t>Wat nemen we mee naar de volgende sprint</w:t>
+      </w:r>
+    </w:p>
+    <w:p>
+      <w:pPr>
+        <w:rPr>
+          <w:sz w:val="24"/>
+        </w:rPr>
+      </w:pPr>
+      <w:r>
+        <w:rPr>
+          <w:sz w:val="24"/>
+        </w:rPr>
+        <w:t xml:space="preserve">Focus op de essentie: het onderscheiden wat echt belangrijk is en wat dus, met oog op het eindresultaat, niet mag ontbreken voor het </w:t>
+      </w:r>
+      <w:r>
+        <w:rPr>
+          <w:sz w:val="24"/>
+        </w:rPr>
+        <w:t xml:space="preserve">Minimum </w:t>
+      </w:r>
+      <w:proofErr w:type="spellStart"/>
+      <w:r>
+        <w:rPr>
+          <w:sz w:val="24"/>
+        </w:rPr>
+        <w:t>Viable</w:t>
+      </w:r>
+      <w:proofErr w:type="spellEnd"/>
+      <w:r>
+        <w:rPr>
+          <w:sz w:val="24"/>
+        </w:rPr>
+        <w:t xml:space="preserve"> Product</w:t>
+      </w:r>
+      <w:r>
+        <w:rPr>
+          <w:rStyle w:val="Voetnootmarkering"/>
+          <w:sz w:val="24"/>
+        </w:rPr>
+        <w:footnoteReference w:id="4"/>
+      </w:r>
+      <w:r>
+        <w:rPr>
+          <w:sz w:val="24"/>
+        </w:rPr>
+        <w:t>.</w:t>
+      </w:r>
+    </w:p>
+    <w:p>
+      <w:pPr>
+        <w:rPr>
+          <w:sz w:val="24"/>
+        </w:rPr>
+      </w:pPr>
+    </w:p>
+    <w:p>
+      <w:pPr>
+        <w:rPr>
+          <w:sz w:val="24"/>
+        </w:rPr>
+      </w:pPr>
+    </w:p>
+    <w:p>
+      <w:pPr>
+        <w:rPr>
+          <w:sz w:val="24"/>
+        </w:rPr>
+      </w:pPr>
+    </w:p>
+    <w:p>
+      <w:pPr>
+        <w:rPr>
+          <w:i/>
+          <w:sz w:val="24"/>
+        </w:rPr>
+      </w:pPr>
+    </w:p>
+    <w:p>
+      <w:pPr>
+        <w:rPr>
+          <w:i/>
+          <w:sz w:val="24"/>
+          <w:u w:val="single"/>
+        </w:rPr>
+      </w:pPr>
+      <w:r>
+        <w:rPr>
+          <w:i/>
+          <w:sz w:val="24"/>
+          <w:u w:val="single"/>
+        </w:rPr>
+        <w:lastRenderedPageBreak/>
+        <w:t xml:space="preserve">Sprint 3 “backend part </w:t>
+      </w:r>
+      <w:proofErr w:type="spellStart"/>
+      <w:r>
+        <w:rPr>
+          <w:i/>
+          <w:sz w:val="24"/>
+          <w:u w:val="single"/>
+        </w:rPr>
+        <w:t>two</w:t>
+      </w:r>
+      <w:proofErr w:type="spellEnd"/>
+      <w:r>
+        <w:rPr>
+          <w:i/>
+          <w:sz w:val="24"/>
+          <w:u w:val="single"/>
+        </w:rPr>
+        <w:t xml:space="preserve">” </w:t>
+      </w:r>
+      <w:proofErr w:type="spellStart"/>
+      <w:r>
+        <w:rPr>
+          <w:i/>
+          <w:sz w:val="24"/>
+          <w:u w:val="single"/>
+        </w:rPr>
+        <w:t>retrospective</w:t>
+      </w:r>
+      <w:proofErr w:type="spellEnd"/>
+    </w:p>
+    <w:p>
+      <w:pPr>
+        <w:rPr>
+          <w:sz w:val="24"/>
+        </w:rPr>
+      </w:pPr>
+      <w:r>
+        <w:rPr>
+          <w:sz w:val="24"/>
+        </w:rPr>
+        <w:t xml:space="preserve">In de derde sprint dienden we de </w:t>
+      </w:r>
+      <w:proofErr w:type="spellStart"/>
+      <w:r>
+        <w:rPr>
+          <w:sz w:val="24"/>
+        </w:rPr>
+        <w:t>frontend</w:t>
+      </w:r>
+      <w:proofErr w:type="spellEnd"/>
+      <w:r>
+        <w:rPr>
+          <w:sz w:val="24"/>
+        </w:rPr>
+        <w:t xml:space="preserve"> en de backend én de database aan elkaar te linken zodat de applicatie een gestroomlijnd karakter</w:t>
+      </w:r>
+      <w:r>
+        <w:rPr>
+          <w:sz w:val="24"/>
+        </w:rPr>
+        <w:t xml:space="preserve"> krijgt. We kregen de CLI goed aan de praat, vervolledigden de benodigde klassen voor een werkend basisspel en zorgden voor de juiste implementatie aan de </w:t>
+      </w:r>
+      <w:proofErr w:type="spellStart"/>
+      <w:r>
+        <w:rPr>
+          <w:sz w:val="24"/>
+        </w:rPr>
+        <w:t>frontend</w:t>
+      </w:r>
+      <w:proofErr w:type="spellEnd"/>
+      <w:r>
+        <w:rPr>
+          <w:sz w:val="24"/>
+        </w:rPr>
+        <w:t xml:space="preserve"> van de </w:t>
+      </w:r>
+      <w:proofErr w:type="spellStart"/>
+      <w:r>
+        <w:rPr>
+          <w:i/>
+          <w:sz w:val="24"/>
+        </w:rPr>
+        <w:t>abilities</w:t>
+      </w:r>
+      <w:proofErr w:type="spellEnd"/>
+      <w:r>
+        <w:rPr>
+          <w:sz w:val="24"/>
+        </w:rPr>
+        <w:t>.</w:t>
+      </w:r>
+      <w:r>
+        <w:rPr>
+          <w:rStyle w:val="Voetnootmarkering"/>
+          <w:sz w:val="24"/>
+        </w:rPr>
+        <w:footnoteReference w:id="5"/>
+      </w:r>
+      <w:r>
+        <w:rPr>
+          <w:sz w:val="24"/>
+        </w:rPr>
+        <w:t xml:space="preserve"> </w:t>
+      </w:r>
+    </w:p>
+    <w:p>
+      <w:pPr>
+        <w:rPr>
+          <w:sz w:val="24"/>
+        </w:rPr>
+      </w:pPr>
+      <w:r>
+        <w:rPr>
+          <w:sz w:val="24"/>
+        </w:rPr>
+        <w:t>Voor deze sprint zat de communicatie echt goed; we werkten in grote mate samen</w:t>
+      </w:r>
+      <w:r>
+        <w:rPr>
+          <w:sz w:val="24"/>
+        </w:rPr>
+        <w:t xml:space="preserve"> aan grote problemen in de code. De vooruitgang verliep gestaag en hadden goed zicht op ons beoogde einddoel. Spijtig genoeg probeerden we ook </w:t>
+      </w:r>
+      <w:proofErr w:type="spellStart"/>
+      <w:r>
+        <w:rPr>
+          <w:i/>
+          <w:sz w:val="24"/>
+        </w:rPr>
+        <w:t>spell</w:t>
+      </w:r>
+      <w:proofErr w:type="spellEnd"/>
+      <w:r>
+        <w:rPr>
+          <w:i/>
+          <w:sz w:val="24"/>
+        </w:rPr>
+        <w:t xml:space="preserve"> cards </w:t>
+      </w:r>
+      <w:r>
+        <w:rPr>
+          <w:sz w:val="24"/>
+        </w:rPr>
+        <w:t>(kaarten met zgn. magische effecten) te implementeren. Afgewerkt in de SQL database en deels op poten gezet in JAVA</w:t>
+      </w:r>
+      <w:r>
+        <w:rPr>
+          <w:sz w:val="24"/>
+        </w:rPr>
+        <w:t xml:space="preserve"> konden we deze issue niet afwerken wegens tijdgebrek.</w:t>
+      </w:r>
+    </w:p>
+    <w:p>
+      <w:pPr>
+        <w:rPr>
+          <w:sz w:val="24"/>
+        </w:rPr>
+      </w:pPr>
+      <w:r>
+        <w:rPr>
+          <w:sz w:val="24"/>
+        </w:rPr>
+        <w:t xml:space="preserve">Wat we kunnen meenemen en beter doen in het volgende project valt op te maken aan de hand van een algemene eindbalans van dit project. Zeker de werkverdeling van de verschillende sprints kon beter. In de eerste sprint beseften we namelijk nog niet hoeveel meer werk de backend zou verwachten. </w:t>
+      </w:r>
+      <w:r>
+        <w:rPr>
+          <w:sz w:val="24"/>
+        </w:rPr>
+        <w:t xml:space="preserve">Een strakkere planning voor bepaalde te implementeren </w:t>
+      </w:r>
+      <w:proofErr w:type="spellStart"/>
+      <w:r>
+        <w:rPr>
+          <w:b/>
+          <w:i/>
+          <w:sz w:val="24"/>
+          <w:u w:val="single"/>
+        </w:rPr>
+        <w:t>feathers</w:t>
+      </w:r>
+      <w:proofErr w:type="spellEnd"/>
+      <w:r>
+        <w:rPr>
+          <w:sz w:val="24"/>
+        </w:rPr>
+        <w:t>, tijdig feedback geven en het grotere geheel in het oog houden zodat de scheiding tussen belangrijke en minder belangrijke</w:t>
+      </w:r>
+      <w:r>
+        <w:rPr>
+          <w:sz w:val="24"/>
+        </w:rPr>
+        <w:t xml:space="preserve"> </w:t>
+      </w:r>
+      <w:r>
+        <w:rPr>
+          <w:sz w:val="24"/>
+        </w:rPr>
+        <w:t>issues voor iedereen duidelijk is.</w:t>
+      </w:r>
+    </w:p>
+    <w:p>
+      <w:pPr>
+        <w:rPr>
+          <w:sz w:val="24"/>
+        </w:rPr>
+      </w:pPr>
       <w:bookmarkStart w:id="0" w:name="_GoBack"/>
       <w:bookmarkEnd w:id="0"/>
-      <w:r>
-        <w:rPr>
-          <w:sz w:val="24"/>
-        </w:rPr>
-        <w:t xml:space="preserve">, de één wat minder dan de andere, was wat zelfstudie vereist. JAVA connectie met SQL is voor de meesten van ons geen natuurlijk gegeven. </w:t>
-      </w:r>
-    </w:p>
-    <w:p>
-      <w:pPr>
-        <w:rPr>
-          <w:sz w:val="24"/>
-        </w:rPr>
-      </w:pPr>
-      <w:r>
-        <w:rPr>
-          <w:sz w:val="24"/>
-        </w:rPr>
-        <w:t xml:space="preserve">Gestructureerd werken was niet alleen aangewezen, maar simpelweg een must. Want het wordt nu wel echt gemakkelijk voor de niet in het </w:t>
-      </w:r>
-      <w:proofErr w:type="spellStart"/>
-      <w:r>
-        <w:rPr>
-          <w:i/>
-          <w:sz w:val="24"/>
-        </w:rPr>
-        <w:t>Javanees</w:t>
-      </w:r>
-      <w:proofErr w:type="spellEnd"/>
-      <w:r>
-        <w:rPr>
-          <w:rStyle w:val="Voetnootmarkering"/>
-          <w:i/>
-          <w:sz w:val="24"/>
-        </w:rPr>
-        <w:footnoteReference w:id="3"/>
-      </w:r>
-      <w:r>
-        <w:rPr>
-          <w:sz w:val="24"/>
-        </w:rPr>
-        <w:t xml:space="preserve"> onderrichte leek zich te verliezen in het doolhof der klassen dat uiteindelijk </w:t>
-      </w:r>
-      <w:proofErr w:type="spellStart"/>
-      <w:r>
-        <w:rPr>
-          <w:i/>
-          <w:sz w:val="24"/>
-        </w:rPr>
-        <w:t>Howeststone</w:t>
-      </w:r>
-      <w:proofErr w:type="spellEnd"/>
-      <w:r>
-        <w:rPr>
-          <w:sz w:val="24"/>
-        </w:rPr>
-        <w:t xml:space="preserve"> dient te worden. </w:t>
-      </w:r>
-    </w:p>
-    <w:p>
-      <w:pPr>
-        <w:rPr>
-          <w:sz w:val="24"/>
-        </w:rPr>
-      </w:pPr>
-      <w:r>
-        <w:rPr>
-          <w:i/>
-          <w:sz w:val="24"/>
-        </w:rPr>
-        <w:t>Wat nemen we mee naar de volgende sprint</w:t>
-      </w:r>
-    </w:p>
-    <w:p>
-      <w:pPr>
-        <w:rPr>
-          <w:sz w:val="24"/>
-        </w:rPr>
-      </w:pPr>
-      <w:r>
-        <w:rPr>
-          <w:sz w:val="24"/>
-        </w:rPr>
-        <w:t xml:space="preserve">Focus op de essentie: het onderscheiden wat echt belangrijk is en wat dus, met oog op het eindresultaat, niet mag ontbreken voor het </w:t>
-      </w:r>
-      <w:r>
-        <w:rPr>
-          <w:sz w:val="24"/>
-        </w:rPr>
-        <w:t xml:space="preserve">Minimum </w:t>
-      </w:r>
-      <w:proofErr w:type="spellStart"/>
-      <w:r>
-        <w:rPr>
-          <w:sz w:val="24"/>
-        </w:rPr>
-        <w:t>Viable</w:t>
-      </w:r>
-      <w:proofErr w:type="spellEnd"/>
-      <w:r>
-        <w:rPr>
-          <w:sz w:val="24"/>
-        </w:rPr>
-        <w:t xml:space="preserve"> Product</w:t>
-      </w:r>
-      <w:r>
-        <w:rPr>
-          <w:rStyle w:val="Voetnootmarkering"/>
-          <w:sz w:val="24"/>
-        </w:rPr>
-        <w:footnoteReference w:id="4"/>
-      </w:r>
-      <w:r>
-        <w:rPr>
-          <w:sz w:val="24"/>
-        </w:rPr>
-        <w:t>.</w:t>
-      </w:r>
-    </w:p>
-    <w:p>
-      <w:pPr>
-        <w:rPr>
-          <w:sz w:val="24"/>
-        </w:rPr>
-      </w:pPr>
-    </w:p>
-    <w:p>
-      <w:pPr>
-        <w:rPr>
-          <w:sz w:val="24"/>
-        </w:rPr>
-      </w:pPr>
-    </w:p>
-    <w:p>
-      <w:pPr>
-        <w:rPr>
-          <w:sz w:val="24"/>
-        </w:rPr>
-      </w:pPr>
-    </w:p>
-    <w:p>
-      <w:pPr>
-        <w:rPr>
-          <w:i/>
-          <w:sz w:val="24"/>
-        </w:rPr>
-      </w:pPr>
-    </w:p>
-    <w:p>
-      <w:pPr>
-        <w:rPr>
-          <w:i/>
-          <w:sz w:val="24"/>
-        </w:rPr>
-      </w:pPr>
-    </w:p>
-    <w:p>
-      <w:pPr>
-        <w:rPr>
-          <w:i/>
+    </w:p>
+    <w:p>
+      <w:pPr>
+        <w:rPr>
           <w:sz w:val="24"/>
         </w:rPr>
       </w:pPr>
@@ -1747,6 +1951,55 @@
       <w:proofErr w:type="spellEnd"/>
       <w:r>
         <w:t xml:space="preserve"> cursus PM</w:t>
+      </w:r>
+    </w:p>
+  </w:footnote>
+  <w:footnote w:id="5">
+    <w:p>
+      <w:pPr>
+        <w:pStyle w:val="Voetnoottekst"/>
+      </w:pPr>
+      <w:r>
+        <w:rPr>
+          <w:rStyle w:val="Voetnootmarkering"/>
+        </w:rPr>
+        <w:footnoteRef/>
+      </w:r>
+      <w:r>
+        <w:t xml:space="preserve"> Met de </w:t>
+      </w:r>
+      <w:proofErr w:type="spellStart"/>
+      <w:r>
+        <w:rPr>
+          <w:i/>
+        </w:rPr>
+        <w:t>abilities</w:t>
+      </w:r>
+      <w:proofErr w:type="spellEnd"/>
+      <w:r>
+        <w:t xml:space="preserve"> worden de speciale aanvallen of verdedigingsmogelijkheden van de kaarten bedoeld: </w:t>
+      </w:r>
+      <w:proofErr w:type="spellStart"/>
+      <w:r>
+        <w:rPr>
+          <w:i/>
+        </w:rPr>
+        <w:t>windfury</w:t>
+      </w:r>
+      <w:proofErr w:type="spellEnd"/>
+      <w:r>
+        <w:t xml:space="preserve"> is zo’n voorbeeld van een </w:t>
+      </w:r>
+      <w:proofErr w:type="spellStart"/>
+      <w:r>
+        <w:rPr>
+          <w:i/>
+        </w:rPr>
+        <w:t>ability</w:t>
+      </w:r>
+      <w:proofErr w:type="spellEnd"/>
+      <w:r>
+        <w:t xml:space="preserve"> waarbij de kaart tweemaal in één beurt mag aanvallen i.p.v. de standaard eenmalige aanvalsmogelijkheid.</w:t>
       </w:r>
     </w:p>
   </w:footnote>
@@ -2625,7 +2878,7 @@
 </file>
 
 <file path=customXml/itemProps1.xml><?xml version="1.0" encoding="utf-8"?>
-<ds:datastoreItem xmlns:ds="http://schemas.openxmlformats.org/officeDocument/2006/customXml" ds:itemID="{31C102CB-5C8F-4AA7-A015-5283AF3F7D62}">
+<ds:datastoreItem xmlns:ds="http://schemas.openxmlformats.org/officeDocument/2006/customXml" ds:itemID="{A9D216C1-6C47-48B9-9104-055DBDDCD0D3}">
   <ds:schemaRefs>
     <ds:schemaRef ds:uri="http://schemas.openxmlformats.org/officeDocument/2006/bibliography"/>
   </ds:schemaRefs>

</xml_diff>